<commit_message>
create entities and migration
</commit_message>
<xml_diff>
--- a/documentations/Documentation Technique.docx
+++ b/documentations/Documentation Technique.docx
@@ -635,13 +635,13 @@
           <wp:anchor distT="0" distB="0" distL="114300" distR="114300" simplePos="0" relativeHeight="251662336" behindDoc="1" locked="0" layoutInCell="1" allowOverlap="1">
             <wp:simplePos x="0" y="0"/>
             <wp:positionH relativeFrom="column">
-              <wp:posOffset>-1808480</wp:posOffset>
+              <wp:posOffset>-1805403</wp:posOffset>
             </wp:positionH>
             <wp:positionV relativeFrom="paragraph">
-              <wp:posOffset>304800</wp:posOffset>
+              <wp:posOffset>311466</wp:posOffset>
             </wp:positionV>
-            <wp:extent cx="9427845" cy="6906260"/>
-            <wp:effectExtent l="0" t="1257300" r="0" b="1247140"/>
+            <wp:extent cx="9427845" cy="6900548"/>
+            <wp:effectExtent l="0" t="1257300" r="0" b="1252852"/>
             <wp:wrapNone/>
             <wp:docPr id="7" name="Image 6" descr="diag-ER.png"/>
             <wp:cNvGraphicFramePr>
@@ -663,7 +663,7 @@
                   <pic:spPr>
                     <a:xfrm rot="16200000">
                       <a:off x="0" y="0"/>
-                      <a:ext cx="9427845" cy="6906260"/>
+                      <a:ext cx="9427845" cy="6900548"/>
                     </a:xfrm>
                     <a:prstGeom prst="rect">
                       <a:avLst/>
@@ -718,13 +718,13 @@
           <wp:anchor distT="0" distB="0" distL="114300" distR="114300" simplePos="0" relativeHeight="251663360" behindDoc="1" locked="0" layoutInCell="1" allowOverlap="1">
             <wp:simplePos x="0" y="0"/>
             <wp:positionH relativeFrom="column">
-              <wp:posOffset>-1433195</wp:posOffset>
+              <wp:posOffset>-1381058</wp:posOffset>
             </wp:positionH>
             <wp:positionV relativeFrom="paragraph">
-              <wp:posOffset>1330325</wp:posOffset>
+              <wp:posOffset>1382027</wp:posOffset>
             </wp:positionV>
-            <wp:extent cx="8991600" cy="5878830"/>
-            <wp:effectExtent l="0" t="1562100" r="0" b="1531620"/>
+            <wp:extent cx="8999621" cy="5855736"/>
+            <wp:effectExtent l="0" t="1581150" r="0" b="1554714"/>
             <wp:wrapNone/>
             <wp:docPr id="8" name="Image 7" descr="diag-class.png"/>
             <wp:cNvGraphicFramePr>
@@ -746,7 +746,7 @@
                   <pic:spPr>
                     <a:xfrm rot="16200000">
                       <a:off x="0" y="0"/>
-                      <a:ext cx="8991600" cy="5878830"/>
+                      <a:ext cx="8999621" cy="5855736"/>
                     </a:xfrm>
                     <a:prstGeom prst="rect">
                       <a:avLst/>

</xml_diff>

<commit_message>
maj readme, diag, documentation
</commit_message>
<xml_diff>
--- a/documentations/Documentation Technique.docx
+++ b/documentations/Documentation Technique.docx
@@ -96,6 +96,11 @@
     </w:p>
     <w:p>
       <w:pPr>
+        <w:pStyle w:val="Paragraphedeliste"/>
+      </w:pPr>
+    </w:p>
+    <w:p>
+      <w:pPr>
         <w:pStyle w:val="Titre3"/>
       </w:pPr>
       <w:r>
@@ -217,6 +222,11 @@
     </w:p>
     <w:p>
       <w:pPr>
+        <w:pStyle w:val="Paragraphedeliste"/>
+      </w:pPr>
+    </w:p>
+    <w:p>
+      <w:pPr>
         <w:pStyle w:val="Titre3"/>
       </w:pPr>
       <w:r>
@@ -264,6 +274,9 @@
       <w:r>
         <w:t>MySQL</w:t>
       </w:r>
+      <w:r>
+        <w:t>/Doctrine</w:t>
+      </w:r>
     </w:p>
     <w:p>
       <w:pPr>
@@ -295,7 +308,6 @@
         <w:t>Diagramme de cas d’utilisation</w:t>
       </w:r>
     </w:p>
-    <w:p/>
     <w:p/>
     <w:p/>
     <w:p/>
@@ -312,13 +324,13 @@
           <wp:anchor distT="0" distB="0" distL="114300" distR="114300" simplePos="0" relativeHeight="251658240" behindDoc="1" locked="0" layoutInCell="1" allowOverlap="1">
             <wp:simplePos x="0" y="0"/>
             <wp:positionH relativeFrom="column">
-              <wp:posOffset>-759926</wp:posOffset>
+              <wp:posOffset>-469900</wp:posOffset>
             </wp:positionH>
             <wp:positionV relativeFrom="paragraph">
-              <wp:posOffset>-194944</wp:posOffset>
+              <wp:posOffset>125730</wp:posOffset>
             </wp:positionV>
-            <wp:extent cx="7280106" cy="8808326"/>
-            <wp:effectExtent l="19050" t="0" r="0" b="0"/>
+            <wp:extent cx="6697345" cy="8810625"/>
+            <wp:effectExtent l="19050" t="0" r="8255" b="0"/>
             <wp:wrapNone/>
             <wp:docPr id="1" name="Image 0" descr="diag-useCase.png"/>
             <wp:cNvGraphicFramePr>
@@ -340,7 +352,7 @@
                   <pic:spPr>
                     <a:xfrm>
                       <a:off x="0" y="0"/>
-                      <a:ext cx="7282063" cy="8810694"/>
+                      <a:ext cx="6697345" cy="8810625"/>
                     </a:xfrm>
                     <a:prstGeom prst="rect">
                       <a:avLst/>
@@ -378,6 +390,7 @@
     <w:p/>
     <w:p/>
     <w:p/>
+    <w:p/>
     <w:p>
       <w:pPr>
         <w:pStyle w:val="Titre2"/>
@@ -405,13 +418,13 @@
           <wp:anchor distT="0" distB="0" distL="114300" distR="114300" simplePos="0" relativeHeight="251659264" behindDoc="1" locked="0" layoutInCell="1" allowOverlap="1">
             <wp:simplePos x="0" y="0"/>
             <wp:positionH relativeFrom="column">
-              <wp:posOffset>-699770</wp:posOffset>
+              <wp:posOffset>-697099</wp:posOffset>
             </wp:positionH>
             <wp:positionV relativeFrom="paragraph">
-              <wp:posOffset>200660</wp:posOffset>
+              <wp:posOffset>200329</wp:posOffset>
             </wp:positionV>
-            <wp:extent cx="7191375" cy="4248150"/>
-            <wp:effectExtent l="19050" t="0" r="9525" b="0"/>
+            <wp:extent cx="7189842" cy="4248150"/>
+            <wp:effectExtent l="19050" t="0" r="0" b="0"/>
             <wp:wrapNone/>
             <wp:docPr id="2" name="Image 1" descr="diag-sequence-list-of-car.png"/>
             <wp:cNvGraphicFramePr>
@@ -433,7 +446,7 @@
                   <pic:spPr>
                     <a:xfrm>
                       <a:off x="0" y="0"/>
-                      <a:ext cx="7191375" cy="4248150"/>
+                      <a:ext cx="7189842" cy="4248150"/>
                     </a:xfrm>
                     <a:prstGeom prst="rect">
                       <a:avLst/>
@@ -477,13 +490,13 @@
           <wp:anchor distT="0" distB="0" distL="114300" distR="114300" simplePos="0" relativeHeight="251660288" behindDoc="1" locked="0" layoutInCell="1" allowOverlap="1">
             <wp:simplePos x="0" y="0"/>
             <wp:positionH relativeFrom="column">
-              <wp:posOffset>-699770</wp:posOffset>
+              <wp:posOffset>-617999</wp:posOffset>
             </wp:positionH>
             <wp:positionV relativeFrom="paragraph">
-              <wp:posOffset>137160</wp:posOffset>
+              <wp:posOffset>140142</wp:posOffset>
             </wp:positionV>
-            <wp:extent cx="7191375" cy="4105275"/>
-            <wp:effectExtent l="19050" t="0" r="9525" b="0"/>
+            <wp:extent cx="7031642" cy="4105275"/>
+            <wp:effectExtent l="19050" t="0" r="0" b="0"/>
             <wp:wrapNone/>
             <wp:docPr id="5" name="Image 3" descr="diag-sequence-filter-the-list.png"/>
             <wp:cNvGraphicFramePr>
@@ -505,7 +518,7 @@
                   <pic:spPr>
                     <a:xfrm>
                       <a:off x="0" y="0"/>
-                      <a:ext cx="7191375" cy="4105275"/>
+                      <a:ext cx="7031642" cy="4105275"/>
                     </a:xfrm>
                     <a:prstGeom prst="rect">
                       <a:avLst/>
@@ -547,13 +560,13 @@
           <wp:anchor distT="0" distB="0" distL="114300" distR="114300" simplePos="0" relativeHeight="251661312" behindDoc="1" locked="0" layoutInCell="1" allowOverlap="1">
             <wp:simplePos x="0" y="0"/>
             <wp:positionH relativeFrom="column">
-              <wp:posOffset>-652145</wp:posOffset>
+              <wp:posOffset>-94765</wp:posOffset>
             </wp:positionH>
             <wp:positionV relativeFrom="paragraph">
-              <wp:posOffset>140335</wp:posOffset>
+              <wp:posOffset>144062</wp:posOffset>
             </wp:positionV>
-            <wp:extent cx="7172325" cy="4255975"/>
-            <wp:effectExtent l="19050" t="0" r="9525" b="0"/>
+            <wp:extent cx="6061540" cy="4255975"/>
+            <wp:effectExtent l="19050" t="0" r="0" b="0"/>
             <wp:wrapNone/>
             <wp:docPr id="6" name="Image 5" descr="diag-sequence-contact-in-vehicle-page.png"/>
             <wp:cNvGraphicFramePr>
@@ -575,7 +588,7 @@
                   <pic:spPr>
                     <a:xfrm>
                       <a:off x="0" y="0"/>
-                      <a:ext cx="7172325" cy="4255975"/>
+                      <a:ext cx="6061540" cy="4255975"/>
                     </a:xfrm>
                     <a:prstGeom prst="rect">
                       <a:avLst/>
@@ -635,13 +648,13 @@
           <wp:anchor distT="0" distB="0" distL="114300" distR="114300" simplePos="0" relativeHeight="251662336" behindDoc="1" locked="0" layoutInCell="1" allowOverlap="1">
             <wp:simplePos x="0" y="0"/>
             <wp:positionH relativeFrom="column">
-              <wp:posOffset>-1805403</wp:posOffset>
+              <wp:posOffset>-1649287</wp:posOffset>
             </wp:positionH>
             <wp:positionV relativeFrom="paragraph">
-              <wp:posOffset>311466</wp:posOffset>
+              <wp:posOffset>310598</wp:posOffset>
             </wp:positionV>
-            <wp:extent cx="9427845" cy="6900548"/>
-            <wp:effectExtent l="0" t="1257300" r="0" b="1252852"/>
+            <wp:extent cx="9113931" cy="6900548"/>
+            <wp:effectExtent l="0" t="1104900" r="0" b="1081402"/>
             <wp:wrapNone/>
             <wp:docPr id="7" name="Image 6" descr="diag-ER.png"/>
             <wp:cNvGraphicFramePr>
@@ -663,7 +676,7 @@
                   <pic:spPr>
                     <a:xfrm rot="16200000">
                       <a:off x="0" y="0"/>
-                      <a:ext cx="9427845" cy="6900548"/>
+                      <a:ext cx="9113931" cy="6900548"/>
                     </a:xfrm>
                     <a:prstGeom prst="rect">
                       <a:avLst/>
@@ -718,13 +731,13 @@
           <wp:anchor distT="0" distB="0" distL="114300" distR="114300" simplePos="0" relativeHeight="251663360" behindDoc="1" locked="0" layoutInCell="1" allowOverlap="1">
             <wp:simplePos x="0" y="0"/>
             <wp:positionH relativeFrom="column">
-              <wp:posOffset>-1381058</wp:posOffset>
+              <wp:posOffset>-1349080</wp:posOffset>
             </wp:positionH>
             <wp:positionV relativeFrom="paragraph">
-              <wp:posOffset>1382027</wp:posOffset>
+              <wp:posOffset>1384245</wp:posOffset>
             </wp:positionV>
-            <wp:extent cx="8999621" cy="5855736"/>
-            <wp:effectExtent l="0" t="1581150" r="0" b="1554714"/>
+            <wp:extent cx="8944035" cy="5855736"/>
+            <wp:effectExtent l="0" t="1543050" r="0" b="1516614"/>
             <wp:wrapNone/>
             <wp:docPr id="8" name="Image 7" descr="diag-class.png"/>
             <wp:cNvGraphicFramePr>
@@ -746,7 +759,7 @@
                   <pic:spPr>
                     <a:xfrm rot="16200000">
                       <a:off x="0" y="0"/>
-                      <a:ext cx="8999621" cy="5855736"/>
+                      <a:ext cx="8944035" cy="5855736"/>
                     </a:xfrm>
                     <a:prstGeom prst="rect">
                       <a:avLst/>

</xml_diff>